<commit_message>
implement more buttons on navbar
</commit_message>
<xml_diff>
--- a/PMSClient/Resource/Files/CodeRule.docx
+++ b/PMSClient/Resource/Files/CodeRule.docx
@@ -5,9 +5,6 @@
     <w:p>
       <w:pPr>
         <w:pStyle w:val="1"/>
-        <w:rPr>
-          <w:rFonts w:hint="eastAsia"/>
-        </w:rPr>
       </w:pPr>
       <w:bookmarkStart w:id="0" w:name="_GoBack"/>
       <w:bookmarkEnd w:id="0"/>
@@ -23,68 +20,23 @@
         <w:rPr>
           <w:rFonts w:hint="eastAsia"/>
         </w:rPr>
-        <w:t>靶</w:t>
-      </w:r>
-      <w:proofErr w:type="gramStart"/>
-      <w:r>
-        <w:rPr>
-          <w:rFonts w:hint="eastAsia"/>
-        </w:rPr>
-        <w:t>材产品</w:t>
-      </w:r>
-      <w:proofErr w:type="gramEnd"/>
-      <w:r>
-        <w:rPr>
-          <w:rFonts w:hint="eastAsia"/>
-        </w:rPr>
-        <w:t>ID标准化计划</w:t>
-      </w:r>
-    </w:p>
-    <w:p>
-      <w:pPr>
-        <w:rPr>
-          <w:rFonts w:hint="eastAsia"/>
-        </w:rPr>
-      </w:pPr>
-      <w:r>
-        <w:rPr>
-          <w:rFonts w:hint="eastAsia"/>
-        </w:rPr>
-        <w:t>Date of draft</w:t>
-      </w:r>
-      <w:proofErr w:type="gramStart"/>
-      <w:r>
-        <w:rPr>
-          <w:rFonts w:hint="eastAsia"/>
-        </w:rPr>
-        <w:t>:6</w:t>
-      </w:r>
-      <w:proofErr w:type="gramEnd"/>
-      <w:r>
-        <w:rPr>
-          <w:rFonts w:hint="eastAsia"/>
-        </w:rPr>
-        <w:t>/15/2017</w:t>
-      </w:r>
-    </w:p>
-    <w:p>
-      <w:r>
-        <w:rPr>
-          <w:rFonts w:hint="eastAsia"/>
-        </w:rPr>
-        <w:t>Leon Chiu</w:t>
-      </w:r>
-      <w:r>
-        <w:rPr>
-          <w:rFonts w:hint="eastAsia"/>
-        </w:rPr>
-        <w:t>已</w:t>
-      </w:r>
-      <w:r>
-        <w:rPr>
-          <w:rFonts w:hint="eastAsia"/>
-        </w:rPr>
-        <w:t>同意执行</w:t>
+        <w:t>靶材产品ID标准化计划</w:t>
+      </w:r>
+    </w:p>
+    <w:p>
+      <w:r>
+        <w:rPr>
+          <w:rFonts w:hint="eastAsia"/>
+        </w:rPr>
+        <w:t>Date of draft:6/15/2017</w:t>
+      </w:r>
+    </w:p>
+    <w:p>
+      <w:r>
+        <w:rPr>
+          <w:rFonts w:hint="eastAsia"/>
+        </w:rPr>
+        <w:t>Leon Chiu已同意执行</w:t>
       </w:r>
     </w:p>
     <w:p>
@@ -97,10 +49,47 @@
     </w:p>
     <w:p>
       <w:pPr>
-        <w:rPr>
-          <w:rFonts w:hint="eastAsia"/>
-        </w:rPr>
-      </w:pPr>
+        <w:autoSpaceDE w:val="0"/>
+        <w:autoSpaceDN w:val="0"/>
+        <w:adjustRightInd w:val="0"/>
+        <w:jc w:val="left"/>
+        <w:rPr>
+          <w:rFonts w:ascii="NSimSun" w:hAnsi="NSimSun" w:cs="NSimSun" w:hint="eastAsia"/>
+          <w:color w:val="000000"/>
+          <w:kern w:val="0"/>
+          <w:sz w:val="19"/>
+          <w:szCs w:val="19"/>
+        </w:rPr>
+      </w:pPr>
+    </w:p>
+    <w:p>
+      <w:r>
+        <w:t>编码含义Code Meaning：</w:t>
+      </w:r>
+    </w:p>
+    <w:p>
+      <w:r>
+        <w:t>内部编号PMINumber=订单编号Order ID</w:t>
+      </w:r>
+    </w:p>
+    <w:p>
+      <w:pPr>
+        <w:rPr>
+          <w:rFonts w:hint="eastAsia"/>
+        </w:rPr>
+      </w:pPr>
+      <w:r>
+        <w:t>产品编号Product ID=热压编号 VHP Number</w:t>
+      </w:r>
+    </w:p>
+    <w:p>
+      <w:pPr>
+        <w:rPr>
+          <w:rFonts w:hint="eastAsia"/>
+        </w:rPr>
+      </w:pPr>
+    </w:p>
+    <w:p>
       <w:r>
         <w:rPr>
           <w:rFonts w:hint="eastAsia"/>
@@ -117,11 +106,6 @@
       </w:r>
     </w:p>
     <w:p>
-      <w:pPr>
-        <w:rPr>
-          <w:rFonts w:hint="eastAsia"/>
-        </w:rPr>
-      </w:pPr>
       <w:r>
         <w:rPr>
           <w:rFonts w:hint="eastAsia"/>
@@ -188,9 +172,6 @@
           <w:numId w:val="1"/>
         </w:numPr>
         <w:ind w:firstLineChars="0"/>
-        <w:rPr>
-          <w:rFonts w:hint="eastAsia"/>
-        </w:rPr>
       </w:pPr>
       <w:r>
         <w:rPr>
@@ -247,51 +228,20 @@
           <w:numId w:val="1"/>
         </w:numPr>
         <w:ind w:firstLineChars="0"/>
-        <w:rPr>
-          <w:rFonts w:hint="eastAsia"/>
-        </w:rPr>
-      </w:pPr>
-      <w:r>
-        <w:rPr>
-          <w:rFonts w:hint="eastAsia"/>
-        </w:rPr>
-        <w:t>VHP Product（</w:t>
-      </w:r>
-      <w:proofErr w:type="spellStart"/>
-      <w:r>
-        <w:rPr>
-          <w:rFonts w:hint="eastAsia"/>
-        </w:rPr>
-        <w:t>CIGS,InSe,CGS</w:t>
-      </w:r>
-      <w:proofErr w:type="spellEnd"/>
-      <w:r>
-        <w:rPr>
-          <w:rFonts w:hint="eastAsia"/>
-        </w:rPr>
-        <w:t xml:space="preserve"> etc）</w:t>
-      </w:r>
-    </w:p>
-    <w:p>
-      <w:r>
-        <w:rPr>
-          <w:rFonts w:hint="eastAsia"/>
-        </w:rPr>
-        <w:t>热压产品（</w:t>
-      </w:r>
-      <w:proofErr w:type="spellStart"/>
-      <w:r>
-        <w:rPr>
-          <w:rFonts w:hint="eastAsia"/>
-        </w:rPr>
-        <w:t>CIGS,InSe,CGS</w:t>
-      </w:r>
-      <w:proofErr w:type="spellEnd"/>
-      <w:r>
-        <w:rPr>
-          <w:rFonts w:hint="eastAsia"/>
-        </w:rPr>
-        <w:t>等）</w:t>
+      </w:pPr>
+      <w:r>
+        <w:rPr>
+          <w:rFonts w:hint="eastAsia"/>
+        </w:rPr>
+        <w:t>VHP Product（CIGS,InSe,CGS etc）</w:t>
+      </w:r>
+    </w:p>
+    <w:p>
+      <w:r>
+        <w:rPr>
+          <w:rFonts w:hint="eastAsia"/>
+        </w:rPr>
+        <w:t>热压产品（CIGS,InSe,CGS等）</w:t>
       </w:r>
     </w:p>
     <w:p>
@@ -334,9 +284,6 @@
           <w:numId w:val="1"/>
         </w:numPr>
         <w:ind w:firstLineChars="0"/>
-        <w:rPr>
-          <w:rFonts w:hint="eastAsia"/>
-        </w:rPr>
       </w:pPr>
       <w:r>
         <w:rPr>
@@ -385,9 +332,6 @@
           <w:numId w:val="1"/>
         </w:numPr>
         <w:ind w:firstLineChars="0"/>
-        <w:rPr>
-          <w:rFonts w:hint="eastAsia"/>
-        </w:rPr>
       </w:pPr>
       <w:r>
         <w:rPr>
@@ -420,9 +364,6 @@
           <w:numId w:val="1"/>
         </w:numPr>
         <w:ind w:firstLineChars="0"/>
-        <w:rPr>
-          <w:rFonts w:hint="eastAsia"/>
-        </w:rPr>
       </w:pPr>
       <w:r>
         <w:rPr>
@@ -455,14 +396,12 @@
           <w:numId w:val="1"/>
         </w:numPr>
         <w:ind w:firstLineChars="0"/>
-        <w:rPr>
-          <w:rFonts w:hint="eastAsia"/>
-        </w:rPr>
-      </w:pPr>
-      <w:r>
-        <w:rPr>
-          <w:rFonts w:hint="eastAsia"/>
-        </w:rPr>
+      </w:pPr>
+      <w:r>
+        <w:rPr>
+          <w:rFonts w:hint="eastAsia"/>
+        </w:rPr>
+        <w:lastRenderedPageBreak/>
         <w:t>Powder</w:t>
       </w:r>
     </w:p>
@@ -490,9 +429,6 @@
           <w:numId w:val="1"/>
         </w:numPr>
         <w:ind w:firstLineChars="0"/>
-        <w:rPr>
-          <w:rFonts w:hint="eastAsia"/>
-        </w:rPr>
       </w:pPr>
       <w:r>
         <w:rPr>
@@ -514,7 +450,6 @@
         <w:rPr>
           <w:rFonts w:hint="eastAsia"/>
         </w:rPr>
-        <w:lastRenderedPageBreak/>
         <w:t>170620-GN-1</w:t>
       </w:r>
     </w:p>
@@ -526,9 +461,6 @@
           <w:numId w:val="1"/>
         </w:numPr>
         <w:ind w:firstLineChars="0"/>
-        <w:rPr>
-          <w:rFonts w:hint="eastAsia"/>
-        </w:rPr>
       </w:pPr>
       <w:r>
         <w:rPr>
@@ -562,6 +494,44 @@
     </w:sectPr>
   </w:body>
 </w:document>
+</file>
+
+<file path=word/endnotes.xml><?xml version="1.0" encoding="utf-8"?>
+<w:endnotes xmlns:ve="http://schemas.openxmlformats.org/markup-compatibility/2006" xmlns:o="urn:schemas-microsoft-com:office:office" xmlns:r="http://schemas.openxmlformats.org/officeDocument/2006/relationships" xmlns:m="http://schemas.openxmlformats.org/officeDocument/2006/math" xmlns:v="urn:schemas-microsoft-com:vml" xmlns:wp="http://schemas.openxmlformats.org/drawingml/2006/wordprocessingDrawing" xmlns:w10="urn:schemas-microsoft-com:office:word" xmlns:w="http://schemas.openxmlformats.org/wordprocessingml/2006/main" xmlns:wne="http://schemas.microsoft.com/office/word/2006/wordml">
+  <w:endnote w:type="separator" w:id="0">
+    <w:p>
+      <w:r>
+        <w:separator/>
+      </w:r>
+    </w:p>
+  </w:endnote>
+  <w:endnote w:type="continuationSeparator" w:id="1">
+    <w:p>
+      <w:r>
+        <w:continuationSeparator/>
+      </w:r>
+    </w:p>
+  </w:endnote>
+</w:endnotes>
+</file>
+
+<file path=word/footnotes.xml><?xml version="1.0" encoding="utf-8"?>
+<w:footnotes xmlns:ve="http://schemas.openxmlformats.org/markup-compatibility/2006" xmlns:o="urn:schemas-microsoft-com:office:office" xmlns:r="http://schemas.openxmlformats.org/officeDocument/2006/relationships" xmlns:m="http://schemas.openxmlformats.org/officeDocument/2006/math" xmlns:v="urn:schemas-microsoft-com:vml" xmlns:wp="http://schemas.openxmlformats.org/drawingml/2006/wordprocessingDrawing" xmlns:w10="urn:schemas-microsoft-com:office:word" xmlns:w="http://schemas.openxmlformats.org/wordprocessingml/2006/main" xmlns:wne="http://schemas.microsoft.com/office/word/2006/wordml">
+  <w:footnote w:type="separator" w:id="0">
+    <w:p>
+      <w:r>
+        <w:separator/>
+      </w:r>
+    </w:p>
+  </w:footnote>
+  <w:footnote w:type="continuationSeparator" w:id="1">
+    <w:p>
+      <w:r>
+        <w:continuationSeparator/>
+      </w:r>
+    </w:p>
+  </w:footnote>
+</w:footnotes>
 </file>
 
 <file path=word/numbering.xml><?xml version="1.0" encoding="utf-8"?>
@@ -946,6 +916,75 @@
     <w:pPr>
       <w:ind w:firstLineChars="200" w:firstLine="420"/>
     </w:pPr>
+  </w:style>
+  <w:style w:type="paragraph" w:styleId="a4">
+    <w:name w:val="header"/>
+    <w:basedOn w:val="a"/>
+    <w:link w:val="Char"/>
+    <w:uiPriority w:val="99"/>
+    <w:semiHidden/>
+    <w:unhideWhenUsed/>
+    <w:rsid w:val="00F56C1A"/>
+    <w:pPr>
+      <w:pBdr>
+        <w:bottom w:val="single" w:sz="6" w:space="1" w:color="auto"/>
+      </w:pBdr>
+      <w:tabs>
+        <w:tab w:val="center" w:pos="4153"/>
+        <w:tab w:val="right" w:pos="8306"/>
+      </w:tabs>
+      <w:snapToGrid w:val="0"/>
+      <w:jc w:val="center"/>
+    </w:pPr>
+    <w:rPr>
+      <w:sz w:val="18"/>
+      <w:szCs w:val="18"/>
+    </w:rPr>
+  </w:style>
+  <w:style w:type="character" w:customStyle="1" w:styleId="Char">
+    <w:name w:val="页眉 Char"/>
+    <w:basedOn w:val="a0"/>
+    <w:link w:val="a4"/>
+    <w:uiPriority w:val="99"/>
+    <w:semiHidden/>
+    <w:rsid w:val="00F56C1A"/>
+    <w:rPr>
+      <w:sz w:val="18"/>
+      <w:szCs w:val="18"/>
+    </w:rPr>
+  </w:style>
+  <w:style w:type="paragraph" w:styleId="a5">
+    <w:name w:val="footer"/>
+    <w:basedOn w:val="a"/>
+    <w:link w:val="Char0"/>
+    <w:uiPriority w:val="99"/>
+    <w:semiHidden/>
+    <w:unhideWhenUsed/>
+    <w:rsid w:val="00F56C1A"/>
+    <w:pPr>
+      <w:tabs>
+        <w:tab w:val="center" w:pos="4153"/>
+        <w:tab w:val="right" w:pos="8306"/>
+      </w:tabs>
+      <w:snapToGrid w:val="0"/>
+      <w:jc w:val="left"/>
+    </w:pPr>
+    <w:rPr>
+      <w:sz w:val="18"/>
+      <w:szCs w:val="18"/>
+    </w:rPr>
+  </w:style>
+  <w:style w:type="character" w:customStyle="1" w:styleId="Char0">
+    <w:name w:val="页脚 Char"/>
+    <w:basedOn w:val="a0"/>
+    <w:link w:val="a5"/>
+    <w:uiPriority w:val="99"/>
+    <w:semiHidden/>
+    <w:rsid w:val="00F56C1A"/>
+    <w:rPr>
+      <w:sz w:val="18"/>
+      <w:szCs w:val="18"/>
+    </w:rPr>
   </w:style>
 </w:styles>
 </file>
@@ -1239,7 +1278,7 @@
   <a:extraClrSchemeLst/>
   <a:extLst>
     <a:ext uri="{05A4C25C-085E-4340-85A3-A5531E510DB2}">
-      <thm15:themeFamily xmlns="" xmlns:thm15="http://schemas.microsoft.com/office/thememl/2012/main" name="Office Theme" id="{62F939B6-93AF-4DB8-9C6B-D6C7DFDC589F}" vid="{4A3C46E8-61CC-4603-A589-7422A47A8E4A}"/>
+      <thm15:themeFamily xmlns:thm15="http://schemas.microsoft.com/office/thememl/2012/main" xmlns="" name="Office Theme" id="{62F939B6-93AF-4DB8-9C6B-D6C7DFDC589F}" vid="{4A3C46E8-61CC-4603-A589-7422A47A8E4A}"/>
     </a:ext>
   </a:extLst>
 </a:theme>

</xml_diff>